<commit_message>
docs: Añadir doc Student4
</commit_message>
<xml_diff>
--- a/reports/Student #4/04 - Requirements - Student #4.docx
+++ b/reports/Student #4/04 - Requirements - Student #4.docx
@@ -2038,9 +2038,20 @@
         </w:rPr>
         <w:t xml:space="preserve">      </w:t>
       </w:r>
-    </w:p>
-    <w:bookmarkStart w:colFirst="0" w:colLast="0" w:name="bookmark=id.gjdgxs" w:id="0"/>
-    <w:bookmarkEnd w:id="0"/>
+      <w:r>
+        <w:rPr>
+          <w:sz w:val="22"/>
+          <w:szCs w:val="22"/>
+          <w:rtl w:val="0"/>
+        </w:rPr>
+        <w:t xml:space="preserve">[✅]</w:t>
+      </w:r>
+      <w:r>
+        <w:rPr>
+          <w:rtl w:val="0"/>
+        </w:rPr>
+      </w:r>
+    </w:p>
     <w:p>
       <w:pPr>
         <w:keepNext w:val="0"/>
@@ -2405,6 +2416,19 @@
         </w:rPr>
         <w:t xml:space="preserve">        </w:t>
       </w:r>
+      <w:r>
+        <w:rPr>
+          <w:sz w:val="22"/>
+          <w:szCs w:val="22"/>
+          <w:rtl w:val="0"/>
+        </w:rPr>
+        <w:t xml:space="preserve">[✅]</w:t>
+      </w:r>
+      <w:r>
+        <w:rPr>
+          <w:rtl w:val="0"/>
+        </w:rPr>
+      </w:r>
     </w:p>
     <w:p>
       <w:pPr>
@@ -2719,8 +2743,8 @@
           <w:vertAlign w:val="baseline"/>
         </w:rPr>
       </w:pPr>
-      <w:bookmarkStart w:colFirst="0" w:colLast="0" w:name="_heading=h.30j0zll" w:id="1"/>
-      <w:bookmarkEnd w:id="1"/>
+      <w:bookmarkStart w:colFirst="0" w:colLast="0" w:name="_heading=h.30j0zll" w:id="0"/>
+      <w:bookmarkEnd w:id="0"/>
       <w:r>
         <w:rPr>
           <w:rFonts w:ascii="Calibri" w:cs="Calibri" w:eastAsia="Calibri" w:hAnsi="Calibri"/>
@@ -2737,6 +2761,19 @@
           <w:rtl w:val="0"/>
         </w:rPr>
         <w:t xml:space="preserve">       </w:t>
+      </w:r>
+      <w:r>
+        <w:rPr>
+          <w:sz w:val="22"/>
+          <w:szCs w:val="22"/>
+          <w:rtl w:val="0"/>
+        </w:rPr>
+        <w:t xml:space="preserve">[✅]</w:t>
+      </w:r>
+      <w:r>
+        <w:rPr>
+          <w:rtl w:val="0"/>
+        </w:rPr>
       </w:r>
     </w:p>
     <w:p>
@@ -3105,6 +3142,19 @@
         </w:rPr>
         <w:t xml:space="preserve">    </w:t>
       </w:r>
+      <w:r>
+        <w:rPr>
+          <w:sz w:val="22"/>
+          <w:szCs w:val="22"/>
+          <w:rtl w:val="0"/>
+        </w:rPr>
+        <w:t xml:space="preserve">[✅]</w:t>
+      </w:r>
+      <w:r>
+        <w:rPr>
+          <w:rtl w:val="0"/>
+        </w:rPr>
+      </w:r>
     </w:p>
     <w:p>
       <w:pPr>
@@ -3221,6 +3271,19 @@
           <w:rtl w:val="0"/>
         </w:rPr>
         <w:t xml:space="preserve">       </w:t>
+      </w:r>
+      <w:r>
+        <w:rPr>
+          <w:sz w:val="22"/>
+          <w:szCs w:val="22"/>
+          <w:rtl w:val="0"/>
+        </w:rPr>
+        <w:t xml:space="preserve">[✅]</w:t>
+      </w:r>
+      <w:r>
+        <w:rPr>
+          <w:rtl w:val="0"/>
+        </w:rPr>
       </w:r>
     </w:p>
     <w:p>
@@ -10039,7 +10102,7 @@
 
 <file path=customXML/item1.xml><?xml version="1.0" encoding="utf-8"?>
 <go:gDocsCustomXmlDataStorage xmlns:go="http://customooxmlschemas.google.com/" xmlns:r="http://schemas.openxmlformats.org/officeDocument/2006/relationships" uri="GoogleDocsCustomDataVersion2">
-  <go:docsCustomData xmlns:go="http://customooxmlschemas.google.com/" roundtripDataSignature="AMtx7mjldwF8aIB+KPdHG6ituNWZfbcwhA==">CgMxLjAyCWlkLmdqZGd4czIJaC4zMGowemxsOAByITFqaXVISUlZZFZTQy00bTkxX1J5aVpheEtFRl90S2c0UA==</go:docsCustomData>
+  <go:docsCustomData xmlns:go="http://customooxmlschemas.google.com/" roundtripDataSignature="AMtx7mjeX8kjj1jmCtBFn2YzrQ0G4SHlZg==">CgMxLjAyCWguMzBqMHpsbDgAciExaml1SElJWWRWU0MtNG05MV9SeWlaYXhLRUZfdEtnNFA=</go:docsCustomData>
 </go:gDocsCustomXmlDataStorage>
 </file>
 

</xml_diff>

<commit_message>
bug eclipse: commit student 4 I didn't touch it but it seems I have to commit in order to quit this from staggeds.
</commit_message>
<xml_diff>
--- a/reports/Student #4/04 - Requirements - Student #4.docx
+++ b/reports/Student #4/04 - Requirements - Student #4.docx
@@ -2038,9 +2038,20 @@
         </w:rPr>
         <w:t xml:space="preserve">      </w:t>
       </w:r>
-    </w:p>
-    <w:bookmarkStart w:colFirst="0" w:colLast="0" w:name="bookmark=id.gjdgxs" w:id="0"/>
-    <w:bookmarkEnd w:id="0"/>
+      <w:r>
+        <w:rPr>
+          <w:sz w:val="22"/>
+          <w:szCs w:val="22"/>
+          <w:rtl w:val="0"/>
+        </w:rPr>
+        <w:t xml:space="preserve">[✅]</w:t>
+      </w:r>
+      <w:r>
+        <w:rPr>
+          <w:rtl w:val="0"/>
+        </w:rPr>
+      </w:r>
+    </w:p>
     <w:p>
       <w:pPr>
         <w:keepNext w:val="0"/>
@@ -2405,6 +2416,19 @@
         </w:rPr>
         <w:t xml:space="preserve">        </w:t>
       </w:r>
+      <w:r>
+        <w:rPr>
+          <w:sz w:val="22"/>
+          <w:szCs w:val="22"/>
+          <w:rtl w:val="0"/>
+        </w:rPr>
+        <w:t xml:space="preserve">[✅]</w:t>
+      </w:r>
+      <w:r>
+        <w:rPr>
+          <w:rtl w:val="0"/>
+        </w:rPr>
+      </w:r>
     </w:p>
     <w:p>
       <w:pPr>
@@ -2719,8 +2743,8 @@
           <w:vertAlign w:val="baseline"/>
         </w:rPr>
       </w:pPr>
-      <w:bookmarkStart w:colFirst="0" w:colLast="0" w:name="_heading=h.30j0zll" w:id="1"/>
-      <w:bookmarkEnd w:id="1"/>
+      <w:bookmarkStart w:colFirst="0" w:colLast="0" w:name="_heading=h.30j0zll" w:id="0"/>
+      <w:bookmarkEnd w:id="0"/>
       <w:r>
         <w:rPr>
           <w:rFonts w:ascii="Calibri" w:cs="Calibri" w:eastAsia="Calibri" w:hAnsi="Calibri"/>
@@ -2737,6 +2761,19 @@
           <w:rtl w:val="0"/>
         </w:rPr>
         <w:t xml:space="preserve">       </w:t>
+      </w:r>
+      <w:r>
+        <w:rPr>
+          <w:sz w:val="22"/>
+          <w:szCs w:val="22"/>
+          <w:rtl w:val="0"/>
+        </w:rPr>
+        <w:t xml:space="preserve">[✅]</w:t>
+      </w:r>
+      <w:r>
+        <w:rPr>
+          <w:rtl w:val="0"/>
+        </w:rPr>
       </w:r>
     </w:p>
     <w:p>
@@ -3105,6 +3142,19 @@
         </w:rPr>
         <w:t xml:space="preserve">    </w:t>
       </w:r>
+      <w:r>
+        <w:rPr>
+          <w:sz w:val="22"/>
+          <w:szCs w:val="22"/>
+          <w:rtl w:val="0"/>
+        </w:rPr>
+        <w:t xml:space="preserve">[✅]</w:t>
+      </w:r>
+      <w:r>
+        <w:rPr>
+          <w:rtl w:val="0"/>
+        </w:rPr>
+      </w:r>
     </w:p>
     <w:p>
       <w:pPr>
@@ -3221,6 +3271,19 @@
           <w:rtl w:val="0"/>
         </w:rPr>
         <w:t xml:space="preserve">       </w:t>
+      </w:r>
+      <w:r>
+        <w:rPr>
+          <w:sz w:val="22"/>
+          <w:szCs w:val="22"/>
+          <w:rtl w:val="0"/>
+        </w:rPr>
+        <w:t xml:space="preserve">[✅]</w:t>
+      </w:r>
+      <w:r>
+        <w:rPr>
+          <w:rtl w:val="0"/>
+        </w:rPr>
       </w:r>
     </w:p>
     <w:p>
@@ -10039,7 +10102,7 @@
 
 <file path=customXML/item1.xml><?xml version="1.0" encoding="utf-8"?>
 <go:gDocsCustomXmlDataStorage xmlns:go="http://customooxmlschemas.google.com/" xmlns:r="http://schemas.openxmlformats.org/officeDocument/2006/relationships" uri="GoogleDocsCustomDataVersion2">
-  <go:docsCustomData xmlns:go="http://customooxmlschemas.google.com/" roundtripDataSignature="AMtx7mjldwF8aIB+KPdHG6ituNWZfbcwhA==">CgMxLjAyCWlkLmdqZGd4czIJaC4zMGowemxsOAByITFqaXVISUlZZFZTQy00bTkxX1J5aVpheEtFRl90S2c0UA==</go:docsCustomData>
+  <go:docsCustomData xmlns:go="http://customooxmlschemas.google.com/" roundtripDataSignature="AMtx7mjeX8kjj1jmCtBFn2YzrQ0G4SHlZg==">CgMxLjAyCWguMzBqMHpsbDgAciExaml1SElJWWRWU0MtNG05MV9SeWlaYXhLRUZfdEtnNFA=</go:docsCustomData>
 </go:gDocsCustomXmlDataStorage>
 </file>
 

</xml_diff>